<commit_message>
last version of app
</commit_message>
<xml_diff>
--- a/диплом/ЭКОНОМИЧЕСКАЯ_ПРАКТИКА/экономическая_часть.docx
+++ b/диплом/ЭКОНОМИЧЕСКАЯ_ПРАКТИКА/экономическая_часть.docx
@@ -7191,14 +7191,17 @@
           <w:szCs w:val="28"/>
         </w:rPr>
       </w:pPr>
-      <w:r>
-        <w:rPr>
-          <w:rFonts w:ascii="Times New Roman" w:hAnsi="Times New Roman" w:cs="Times New Roman"/>
-          <w:sz w:val="28"/>
-          <w:szCs w:val="28"/>
+      <w:bookmarkStart w:id="4" w:name="_GoBack"/>
+      <w:r>
+        <w:rPr>
+          <w:rFonts w:ascii="Times New Roman" w:hAnsi="Times New Roman" w:cs="Times New Roman"/>
+          <w:noProof/>
+          <w:sz w:val="28"/>
+          <w:szCs w:val="28"/>
+          <w:lang w:eastAsia="ru-RU"/>
         </w:rPr>
         <w:drawing>
-          <wp:inline distT="0" distB="0" distL="0" distR="0" wp14:anchorId="3EED95ED" wp14:editId="4E58D509">
+          <wp:inline distT="0" distB="0" distL="0" distR="0" wp14:anchorId="3EED95ED" wp14:editId="53D20624">
             <wp:extent cx="5940425" cy="2314575"/>
             <wp:effectExtent l="0" t="0" r="3175" b="9525"/>
             <wp:docPr id="3" name="Рисунок 3"/>
@@ -7233,6 +7236,7 @@
           </wp:inline>
         </w:drawing>
       </w:r>
+      <w:bookmarkEnd w:id="4"/>
     </w:p>
     <w:p>
       <w:pPr>
@@ -7286,7 +7290,7 @@
           <w:szCs w:val="28"/>
         </w:rPr>
       </w:pPr>
-      <w:bookmarkStart w:id="4" w:name="_Toc195106995"/>
+      <w:bookmarkStart w:id="5" w:name="_Toc195106995"/>
       <w:r>
         <w:rPr>
           <w:rFonts w:ascii="Times New Roman" w:hAnsi="Times New Roman" w:cs="Times New Roman"/>
@@ -7331,7 +7335,7 @@
         </w:rPr>
         <w:t>Расчет стоимости проведения работ по теме</w:t>
       </w:r>
-      <w:bookmarkEnd w:id="4"/>
+      <w:bookmarkEnd w:id="5"/>
     </w:p>
     <w:p>
       <w:pPr>
@@ -7360,8 +7364,6 @@
         </w:rPr>
         <w:t>веб-</w:t>
       </w:r>
-      <w:bookmarkStart w:id="5" w:name="_GoBack"/>
-      <w:bookmarkEnd w:id="5"/>
       <w:r>
         <w:rPr>
           <w:rFonts w:ascii="Times New Roman" w:hAnsi="Times New Roman" w:cs="Times New Roman"/>
@@ -15599,6 +15601,36 @@
       <w:sz w:val="24"/>
       <w:szCs w:val="24"/>
       <w:lang w:eastAsia="ru-RU"/>
+    </w:rPr>
+  </w:style>
+  <w:style w:type="paragraph" w:styleId="a5">
+    <w:name w:val="Balloon Text"/>
+    <w:basedOn w:val="a"/>
+    <w:link w:val="a6"/>
+    <w:uiPriority w:val="99"/>
+    <w:semiHidden/>
+    <w:unhideWhenUsed/>
+    <w:rsid w:val="00FE11D1"/>
+    <w:pPr>
+      <w:spacing w:after="0" w:line="240" w:lineRule="auto"/>
+    </w:pPr>
+    <w:rPr>
+      <w:rFonts w:ascii="Segoe UI" w:hAnsi="Segoe UI" w:cs="Segoe UI"/>
+      <w:sz w:val="18"/>
+      <w:szCs w:val="18"/>
+    </w:rPr>
+  </w:style>
+  <w:style w:type="character" w:customStyle="1" w:styleId="a6">
+    <w:name w:val="Текст выноски Знак"/>
+    <w:basedOn w:val="a0"/>
+    <w:link w:val="a5"/>
+    <w:uiPriority w:val="99"/>
+    <w:semiHidden/>
+    <w:rsid w:val="00FE11D1"/>
+    <w:rPr>
+      <w:rFonts w:ascii="Segoe UI" w:hAnsi="Segoe UI" w:cs="Segoe UI"/>
+      <w:sz w:val="18"/>
+      <w:szCs w:val="18"/>
     </w:rPr>
   </w:style>
 </w:styles>

</xml_diff>